<commit_message>
En guia de proyecto, segui redactando lo que hicimos en el día dos del proyecto
</commit_message>
<xml_diff>
--- a/PRECIOS PROYECTO/Guía del proyecto.docx
+++ b/PRECIOS PROYECTO/Guía del proyecto.docx
@@ -10,6 +10,16 @@
     <w:p>
       <w:r>
         <w:t>En la clase de Taller, diseñamos nuestra oficina y buscamos precios de todos los materiales que vamos a utilizar.</w:t>
+      </w:r>
+    </w:p>
+    <w:p>
+      <w:r>
+        <w:t>Día 2:</w:t>
+      </w:r>
+    </w:p>
+    <w:p>
+      <w:r>
+        <w:t>En la clase de Taller, seguimos agregando precios de los objetos que escogimos y de ya tenemos los precios de los cables que vamos a utilizar en la siguiente clase.</w:t>
       </w:r>
       <w:bookmarkStart w:id="0" w:name="_GoBack"/>
       <w:bookmarkEnd w:id="0"/>

</xml_diff>